<commit_message>
Add some thing in the proposal
</commit_message>
<xml_diff>
--- a/Research Proposal/Research Proposal.docx
+++ b/Research Proposal/Research Proposal.docx
@@ -47,6 +47,30 @@
         <w:ind w:hanging="415"/>
       </w:pPr>
       <w:r>
+        <w:t>Abstract (</w:t>
+      </w:r>
+      <w:proofErr w:type="gramStart"/>
+      <w:r>
+        <w:t xml:space="preserve">a </w:t>
+      </w:r>
+      <w:r>
+        <w:t>brief summary</w:t>
+      </w:r>
+      <w:proofErr w:type="gramEnd"/>
+      <w:r>
+        <w:t xml:space="preserve"> of the research topic)</w:t>
+      </w:r>
+    </w:p>
+    <w:p>
+      <w:pPr>
+        <w:numPr>
+          <w:ilvl w:val="0"/>
+          <w:numId w:val="1"/>
+        </w:numPr>
+        <w:spacing w:after="32"/>
+        <w:ind w:hanging="415"/>
+      </w:pPr>
+      <w:r>
         <w:rPr>
           <w:rFonts w:ascii="Times New Roman" w:eastAsia="Times New Roman" w:hAnsi="Times New Roman" w:cs="Times New Roman"/>
           <w:b/>
@@ -81,6 +105,8 @@
         </w:rPr>
         <w:t>:</w:t>
       </w:r>
+      <w:bookmarkStart w:id="0" w:name="_GoBack"/>
+      <w:bookmarkEnd w:id="0"/>
     </w:p>
     <w:p>
       <w:pPr>
@@ -148,6 +174,19 @@
     </w:p>
     <w:p>
       <w:pPr>
+        <w:numPr>
+          <w:ilvl w:val="2"/>
+          <w:numId w:val="1"/>
+        </w:numPr>
+        <w:spacing w:after="1"/>
+        <w:ind w:hanging="360"/>
+      </w:pPr>
+      <w:r>
+        <w:t xml:space="preserve">TensorFlow </w:t>
+      </w:r>
+    </w:p>
+    <w:p>
+      <w:pPr>
         <w:spacing w:after="32"/>
       </w:pPr>
     </w:p>
@@ -323,6 +362,9 @@
         <w:spacing w:after="1"/>
         <w:ind w:hanging="360"/>
       </w:pPr>
+      <w:r>
+        <w:t>WAE algorithm (improve image quality)</w:t>
+      </w:r>
     </w:p>
     <w:p>
       <w:pPr>
@@ -339,6 +381,38 @@
         </w:rPr>
         <w:t xml:space="preserve"> </w:t>
       </w:r>
+      <w:r>
+        <w:rPr>
+          <w:rFonts w:ascii="Times New Roman" w:eastAsia="Times New Roman" w:hAnsi="Times New Roman" w:cs="Times New Roman"/>
+        </w:rPr>
+        <w:t>ImageNet</w:t>
+      </w:r>
+    </w:p>
+    <w:p>
+      <w:pPr>
+        <w:numPr>
+          <w:ilvl w:val="1"/>
+          <w:numId w:val="1"/>
+        </w:numPr>
+        <w:spacing w:after="1"/>
+        <w:ind w:hanging="360"/>
+      </w:pPr>
+      <w:r>
+        <w:t xml:space="preserve">Use in medical imaging </w:t>
+      </w:r>
+    </w:p>
+    <w:p>
+      <w:pPr>
+        <w:numPr>
+          <w:ilvl w:val="2"/>
+          <w:numId w:val="1"/>
+        </w:numPr>
+        <w:spacing w:after="1"/>
+        <w:ind w:hanging="360"/>
+      </w:pPr>
+      <w:r>
+        <w:t>For detecting diabetic retinopathy in retinal images</w:t>
+      </w:r>
     </w:p>
     <w:p>
       <w:pPr>
@@ -393,6 +467,18 @@
         </w:rPr>
         <w:t xml:space="preserve"> </w:t>
       </w:r>
+      <w:r>
+        <w:rPr>
+          <w:rFonts w:ascii="Times New Roman" w:eastAsia="Times New Roman" w:hAnsi="Times New Roman" w:cs="Times New Roman"/>
+        </w:rPr>
+        <w:t>Machine perception</w:t>
+      </w:r>
+      <w:r>
+        <w:rPr>
+          <w:rFonts w:ascii="Times New Roman" w:eastAsia="Times New Roman" w:hAnsi="Times New Roman" w:cs="Times New Roman"/>
+        </w:rPr>
+        <w:t xml:space="preserve"> </w:t>
+      </w:r>
     </w:p>
     <w:p>
       <w:pPr>
@@ -413,6 +499,44 @@
     <w:p>
       <w:pPr>
         <w:numPr>
+          <w:ilvl w:val="0"/>
+          <w:numId w:val="1"/>
+        </w:numPr>
+        <w:spacing w:after="32"/>
+        <w:ind w:hanging="415"/>
+      </w:pPr>
+      <w:r>
+        <w:rPr>
+          <w:rFonts w:ascii="Times New Roman" w:eastAsia="Times New Roman" w:hAnsi="Times New Roman" w:cs="Times New Roman"/>
+          <w:b/>
+        </w:rPr>
+        <w:t>(</w:t>
+      </w:r>
+      <w:r>
+        <w:rPr>
+          <w:rFonts w:ascii="Times New Roman" w:eastAsia="Times New Roman" w:hAnsi="Times New Roman" w:cs="Times New Roman"/>
+          <w:b/>
+        </w:rPr>
+        <w:t>15</w:t>
+      </w:r>
+      <w:r>
+        <w:rPr>
+          <w:rFonts w:ascii="Times New Roman" w:eastAsia="Times New Roman" w:hAnsi="Times New Roman" w:cs="Times New Roman"/>
+          <w:b/>
+        </w:rPr>
+        <w:t xml:space="preserve">%) </w:t>
+      </w:r>
+      <w:r>
+        <w:rPr>
+          <w:rFonts w:ascii="Times New Roman" w:eastAsia="Times New Roman" w:hAnsi="Times New Roman" w:cs="Times New Roman"/>
+          <w:b/>
+        </w:rPr>
+        <w:t>Machine Translation</w:t>
+      </w:r>
+    </w:p>
+    <w:p>
+      <w:pPr>
+        <w:numPr>
           <w:ilvl w:val="1"/>
           <w:numId w:val="1"/>
         </w:numPr>
@@ -425,6 +549,49 @@
         </w:rPr>
         <w:t xml:space="preserve"> </w:t>
       </w:r>
+      <w:r>
+        <w:rPr>
+          <w:rFonts w:ascii="Times New Roman" w:eastAsia="Times New Roman" w:hAnsi="Times New Roman" w:cs="Times New Roman"/>
+        </w:rPr>
+        <w:t>Automating Machine learning</w:t>
+      </w:r>
+      <w:r>
+        <w:rPr>
+          <w:rFonts w:ascii="Times New Roman" w:eastAsia="Times New Roman" w:hAnsi="Times New Roman" w:cs="Times New Roman"/>
+        </w:rPr>
+        <w:t xml:space="preserve"> (find its own mistake and resolve it)</w:t>
+      </w:r>
+    </w:p>
+    <w:p>
+      <w:pPr>
+        <w:numPr>
+          <w:ilvl w:val="1"/>
+          <w:numId w:val="1"/>
+        </w:numPr>
+        <w:spacing w:after="1"/>
+        <w:ind w:hanging="360"/>
+      </w:pPr>
+      <w:r>
+        <w:t xml:space="preserve">Image captioning (translate picture into sentences e.g. a group of </w:t>
+      </w:r>
+      <w:proofErr w:type="gramStart"/>
+      <w:r>
+        <w:t>boy</w:t>
+      </w:r>
+      <w:proofErr w:type="gramEnd"/>
+      <w:r>
+        <w:t xml:space="preserve"> are playing Ping-Pong)</w:t>
+      </w:r>
+    </w:p>
+    <w:p>
+      <w:pPr>
+        <w:numPr>
+          <w:ilvl w:val="1"/>
+          <w:numId w:val="1"/>
+        </w:numPr>
+        <w:spacing w:after="1"/>
+        <w:ind w:hanging="360"/>
+      </w:pPr>
     </w:p>
     <w:p>
       <w:pPr>
@@ -440,71 +607,23 @@
           <w:rFonts w:ascii="Times New Roman" w:eastAsia="Times New Roman" w:hAnsi="Times New Roman" w:cs="Times New Roman"/>
           <w:b/>
         </w:rPr>
-        <w:t>(</w:t>
-      </w:r>
-      <w:r>
-        <w:rPr>
-          <w:rFonts w:ascii="Times New Roman" w:eastAsia="Times New Roman" w:hAnsi="Times New Roman" w:cs="Times New Roman"/>
-          <w:b/>
-        </w:rPr>
-        <w:t>15</w:t>
-      </w:r>
-      <w:r>
-        <w:rPr>
-          <w:rFonts w:ascii="Times New Roman" w:eastAsia="Times New Roman" w:hAnsi="Times New Roman" w:cs="Times New Roman"/>
-          <w:b/>
-        </w:rPr>
-        <w:t xml:space="preserve">%) </w:t>
-      </w:r>
-      <w:r>
-        <w:rPr>
-          <w:rFonts w:ascii="Times New Roman" w:eastAsia="Times New Roman" w:hAnsi="Times New Roman" w:cs="Times New Roman"/>
-          <w:b/>
-        </w:rPr>
-        <w:t>Machine Translation</w:t>
+        <w:t>(25%) TensorFlow</w:t>
       </w:r>
     </w:p>
     <w:p>
       <w:pPr>
         <w:numPr>
           <w:ilvl w:val="1"/>
-          <w:numId w:val="1"/>
-        </w:numPr>
-        <w:spacing w:after="1"/>
-        <w:ind w:hanging="360"/>
-      </w:pPr>
-      <w:r>
-        <w:rPr>
-          <w:rFonts w:ascii="Times New Roman" w:eastAsia="Times New Roman" w:hAnsi="Times New Roman" w:cs="Times New Roman"/>
-        </w:rPr>
-        <w:t xml:space="preserve"> </w:t>
-      </w:r>
-    </w:p>
-    <w:p>
-      <w:pPr>
-        <w:numPr>
-          <w:ilvl w:val="1"/>
-          <w:numId w:val="1"/>
-        </w:numPr>
-        <w:spacing w:after="1"/>
-        <w:ind w:hanging="360"/>
-      </w:pPr>
-    </w:p>
-    <w:p>
-      <w:pPr>
-        <w:numPr>
-          <w:ilvl w:val="0"/>
           <w:numId w:val="1"/>
         </w:numPr>
         <w:spacing w:after="32"/>
         <w:ind w:hanging="415"/>
       </w:pPr>
       <w:r>
-        <w:rPr>
-          <w:rFonts w:ascii="Times New Roman" w:eastAsia="Times New Roman" w:hAnsi="Times New Roman" w:cs="Times New Roman"/>
-          <w:b/>
-        </w:rPr>
-        <w:t>(25%) TensorFlow</w:t>
+        <w:t>Algorithm (</w:t>
+      </w:r>
+      <w:r>
+        <w:t>Eager execution, XLA)</w:t>
       </w:r>
     </w:p>
     <w:p>
@@ -521,14 +640,7 @@
           <w:rFonts w:ascii="Times New Roman" w:eastAsia="Times New Roman" w:hAnsi="Times New Roman" w:cs="Times New Roman"/>
           <w:b/>
         </w:rPr>
-        <w:t>(5</w:t>
-      </w:r>
-      <w:r>
-        <w:rPr>
-          <w:rFonts w:ascii="Times New Roman" w:eastAsia="Times New Roman" w:hAnsi="Times New Roman" w:cs="Times New Roman"/>
-          <w:b/>
-        </w:rPr>
-        <w:t>%) Summary and conclusions</w:t>
+        <w:t>(5%) Summary and conclusions</w:t>
       </w:r>
     </w:p>
     <w:p>
@@ -545,23 +657,7 @@
           <w:rFonts w:ascii="Times New Roman" w:eastAsia="Times New Roman" w:hAnsi="Times New Roman" w:cs="Times New Roman"/>
           <w:b/>
         </w:rPr>
-        <w:t xml:space="preserve">(5%) </w:t>
-      </w:r>
-      <w:r>
-        <w:rPr>
-          <w:rFonts w:ascii="Times New Roman" w:eastAsia="Times New Roman" w:hAnsi="Times New Roman" w:cs="Times New Roman"/>
-          <w:b/>
-        </w:rPr>
-        <w:t>References</w:t>
-      </w:r>
-      <w:bookmarkStart w:id="0" w:name="_GoBack"/>
-      <w:bookmarkEnd w:id="0"/>
-      <w:r>
-        <w:rPr>
-          <w:rFonts w:ascii="Times New Roman" w:eastAsia="Times New Roman" w:hAnsi="Times New Roman" w:cs="Times New Roman"/>
-          <w:b/>
-        </w:rPr>
-        <w:t xml:space="preserve"> </w:t>
+        <w:t xml:space="preserve">(5%) References </w:t>
       </w:r>
     </w:p>
     <w:p>

</xml_diff>